<commit_message>
major code fix with comments. -- Dan
</commit_message>
<xml_diff>
--- a/A3_Word_Doc.docx
+++ b/A3_Word_Doc.docx
@@ -4,16 +4,9 @@
   <w:background w:color="FFFFFF"/>
   <w:body>
     <w:p>
-      <w:bookmarkStart w:id="0" w:name="_GoBack"/>
-      <w:bookmarkEnd w:id="0"/>
-      <w:r>
-        <w:t xml:space="preserve">Matt </w:t>
-      </w:r>
-      <w:proofErr w:type="spellStart"/>
-      <w:r>
-        <w:t>Doolin</w:t>
-      </w:r>
-      <w:proofErr w:type="spellEnd"/>
+      <w:r>
+        <w:t>Matt Doolin</w:t>
+      </w:r>
     </w:p>
     <w:p>
       <w:r>
@@ -26,13 +19,8 @@
       </w:r>
     </w:p>
     <w:p>
-      <w:proofErr w:type="spellStart"/>
-      <w:r>
-        <w:t>Fei</w:t>
-      </w:r>
-      <w:proofErr w:type="spellEnd"/>
-      <w:r>
-        <w:t xml:space="preserve"> Xu</w:t>
+      <w:r>
+        <w:t>Fei Xu</w:t>
       </w:r>
     </w:p>
     <w:p/>
@@ -47,6 +35,7 @@
     <w:p>
       <w:pPr>
         <w:rPr>
+          <w:ins w:id="0" w:author="D" w:date="2015-04-22T20:14:00Z"/>
           <w:b/>
           <w:u w:val="single"/>
         </w:rPr>
@@ -55,25 +44,102 @@
     <w:p>
       <w:pPr>
         <w:rPr>
+          <w:ins w:id="1" w:author="D" w:date="2015-04-22T20:15:00Z"/>
           <w:b/>
           <w:u w:val="single"/>
         </w:rPr>
       </w:pPr>
-    </w:p>
-    <w:p>
-      <w:pPr>
-        <w:rPr>
+      <w:ins w:id="2" w:author="D" w:date="2015-04-22T20:14:00Z">
+        <w:r>
+          <w:rPr>
+            <w:b/>
+            <w:u w:val="single"/>
+          </w:rPr>
+          <w:t>Way too long! You could have just said</w:t>
+        </w:r>
+      </w:ins>
+      <w:ins w:id="3" w:author="D" w:date="2015-04-22T20:15:00Z">
+        <w:r>
+          <w:rPr>
+            <w:b/>
+            <w:u w:val="single"/>
+          </w:rPr>
+          <w:t>,</w:t>
+        </w:r>
+      </w:ins>
+      <w:ins w:id="4" w:author="D" w:date="2015-04-22T20:14:00Z">
+        <w:r>
+          <w:rPr>
+            <w:b/>
+            <w:u w:val="single"/>
+          </w:rPr>
+          <w:t xml:space="preserve"> “only A1 had significant values </w:t>
+        </w:r>
+      </w:ins>
+      <w:ins w:id="5" w:author="D" w:date="2015-04-22T20:15:00Z">
+        <w:r>
+          <w:rPr>
+            <w:b/>
+            <w:u w:val="single"/>
+          </w:rPr>
+          <w:t>–</w:t>
+        </w:r>
+      </w:ins>
+      <w:ins w:id="6" w:author="D" w:date="2015-04-22T20:14:00Z">
+        <w:r>
+          <w:rPr>
+            <w:b/>
+            <w:u w:val="single"/>
+          </w:rPr>
+          <w:t xml:space="preserve"> but </w:t>
+        </w:r>
+      </w:ins>
+      <w:ins w:id="7" w:author="D" w:date="2015-04-22T20:15:00Z">
+        <w:r>
+          <w:rPr>
+            <w:b/>
+            <w:u w:val="single"/>
+          </w:rPr>
+          <w:t xml:space="preserve">this is likely due to sampling”. </w:t>
+        </w:r>
+      </w:ins>
+    </w:p>
+    <w:p>
+      <w:pPr>
+        <w:rPr>
+          <w:ins w:id="8" w:author="D" w:date="2015-04-22T20:15:00Z"/>
           <w:b/>
           <w:u w:val="single"/>
         </w:rPr>
       </w:pPr>
-      <w:r>
+    </w:p>
+    <w:p>
+      <w:pPr>
         <w:rPr>
           <w:b/>
           <w:u w:val="single"/>
         </w:rPr>
-        <w:t>Part I</w:t>
-      </w:r>
+      </w:pPr>
+      <w:ins w:id="9" w:author="D" w:date="2015-04-22T20:15:00Z">
+        <w:r>
+          <w:rPr>
+            <w:b/>
+            <w:u w:val="single"/>
+          </w:rPr>
+          <w:t>-1 point for l</w:t>
+        </w:r>
+      </w:ins>
+      <w:ins w:id="10" w:author="D" w:date="2015-04-22T20:16:00Z">
+        <w:r>
+          <w:rPr>
+            <w:b/>
+            <w:u w:val="single"/>
+          </w:rPr>
+          <w:t>ack of brevity.</w:t>
+        </w:r>
+      </w:ins>
+      <w:bookmarkStart w:id="11" w:name="_GoBack"/>
+      <w:bookmarkEnd w:id="11"/>
     </w:p>
     <w:p>
       <w:pPr>
@@ -84,11 +150,34 @@
       </w:pPr>
     </w:p>
     <w:p>
-      <w:r>
+      <w:pPr>
         <w:rPr>
           <w:b/>
           <w:u w:val="single"/>
         </w:rPr>
+      </w:pPr>
+      <w:r>
+        <w:rPr>
+          <w:b/>
+          <w:u w:val="single"/>
+        </w:rPr>
+        <w:t>Part I</w:t>
+      </w:r>
+    </w:p>
+    <w:p>
+      <w:pPr>
+        <w:rPr>
+          <w:b/>
+          <w:u w:val="single"/>
+        </w:rPr>
+      </w:pPr>
+    </w:p>
+    <w:p>
+      <w:r>
+        <w:rPr>
+          <w:b/>
+          <w:u w:val="single"/>
+        </w:rPr>
         <w:t>LOGIT where Treatment is Tariff = A, Stimulus = 1</w:t>
       </w:r>
     </w:p>
@@ -99,7 +188,7 @@
           <w:noProof/>
         </w:rPr>
         <w:drawing>
-          <wp:inline distT="114300" distB="114300" distL="114300" distR="114300">
+          <wp:inline distT="114300" distB="114300" distL="114300" distR="114300" wp14:anchorId="28E3D0D7" wp14:editId="46CF9F19">
             <wp:extent cx="6200775" cy="4105275"/>
             <wp:effectExtent l="0" t="0" r="0" b="0"/>
             <wp:docPr id="2" name="image04.png"/>
@@ -169,7 +258,7 @@
           <w:noProof/>
         </w:rPr>
         <w:drawing>
-          <wp:inline distT="114300" distB="114300" distL="114300" distR="114300">
+          <wp:inline distT="114300" distB="114300" distL="114300" distR="114300" wp14:anchorId="26175781" wp14:editId="6884A609">
             <wp:extent cx="6181725" cy="4133850"/>
             <wp:effectExtent l="0" t="0" r="0" b="0"/>
             <wp:docPr id="4" name="image07.png"/>
@@ -220,79 +309,78 @@
     <w:p/>
     <w:p/>
     <w:p>
-      <w:bookmarkStart w:id="1" w:name="h.4666pddgduzx" w:colFirst="0" w:colLast="0"/>
-      <w:bookmarkEnd w:id="1"/>
-    </w:p>
-    <w:p>
-      <w:bookmarkStart w:id="2" w:name="h.9ucqrbxvkag8" w:colFirst="0" w:colLast="0"/>
-      <w:bookmarkEnd w:id="2"/>
-    </w:p>
-    <w:p>
-      <w:bookmarkStart w:id="3" w:name="h.7bzknvg7wpw5" w:colFirst="0" w:colLast="0"/>
-      <w:bookmarkEnd w:id="3"/>
-    </w:p>
-    <w:p>
-      <w:bookmarkStart w:id="4" w:name="h.x7kz3t2gwht" w:colFirst="0" w:colLast="0"/>
-      <w:bookmarkEnd w:id="4"/>
-    </w:p>
-    <w:p>
-      <w:bookmarkStart w:id="5" w:name="h.kv4ljhmq08fr" w:colFirst="0" w:colLast="0"/>
-      <w:bookmarkEnd w:id="5"/>
-    </w:p>
-    <w:p>
-      <w:bookmarkStart w:id="6" w:name="h.lzghysuls1lu" w:colFirst="0" w:colLast="0"/>
-      <w:bookmarkEnd w:id="6"/>
-    </w:p>
-    <w:p>
-      <w:bookmarkStart w:id="7" w:name="h.qkynfdf42ef5" w:colFirst="0" w:colLast="0"/>
-      <w:bookmarkEnd w:id="7"/>
-    </w:p>
-    <w:p>
-      <w:bookmarkStart w:id="8" w:name="h.u29k4e6k032g" w:colFirst="0" w:colLast="0"/>
-      <w:bookmarkEnd w:id="8"/>
-    </w:p>
-    <w:p>
-      <w:bookmarkStart w:id="9" w:name="h.nsx2qjvo7imm" w:colFirst="0" w:colLast="0"/>
-      <w:bookmarkEnd w:id="9"/>
-    </w:p>
-    <w:p>
-      <w:bookmarkStart w:id="10" w:name="h.3bworj8ms7bi" w:colFirst="0" w:colLast="0"/>
-      <w:bookmarkEnd w:id="10"/>
-    </w:p>
-    <w:p>
-      <w:bookmarkStart w:id="11" w:name="h.aqd7orft0ury" w:colFirst="0" w:colLast="0"/>
-      <w:bookmarkEnd w:id="11"/>
-    </w:p>
-    <w:p>
-      <w:bookmarkStart w:id="12" w:name="h.tn9t9rgojl7v" w:colFirst="0" w:colLast="0"/>
+      <w:bookmarkStart w:id="12" w:name="h.4666pddgduzx" w:colFirst="0" w:colLast="0"/>
       <w:bookmarkEnd w:id="12"/>
     </w:p>
     <w:p>
-      <w:bookmarkStart w:id="13" w:name="h.r61n62l5arj6" w:colFirst="0" w:colLast="0"/>
+      <w:bookmarkStart w:id="13" w:name="h.9ucqrbxvkag8" w:colFirst="0" w:colLast="0"/>
       <w:bookmarkEnd w:id="13"/>
     </w:p>
     <w:p>
-      <w:bookmarkStart w:id="14" w:name="h.hxpwq41hv8bh" w:colFirst="0" w:colLast="0"/>
+      <w:bookmarkStart w:id="14" w:name="h.7bzknvg7wpw5" w:colFirst="0" w:colLast="0"/>
       <w:bookmarkEnd w:id="14"/>
     </w:p>
     <w:p>
-      <w:bookmarkStart w:id="15" w:name="h.uc2si0oysym6" w:colFirst="0" w:colLast="0"/>
+      <w:bookmarkStart w:id="15" w:name="h.x7kz3t2gwht" w:colFirst="0" w:colLast="0"/>
       <w:bookmarkEnd w:id="15"/>
     </w:p>
     <w:p>
-      <w:bookmarkStart w:id="16" w:name="h.nlx44qflxdpo" w:colFirst="0" w:colLast="0"/>
+      <w:bookmarkStart w:id="16" w:name="h.kv4ljhmq08fr" w:colFirst="0" w:colLast="0"/>
       <w:bookmarkEnd w:id="16"/>
     </w:p>
-    <w:p/>
-    <w:p>
-      <w:bookmarkStart w:id="17" w:name="h.gjdgxs" w:colFirst="0" w:colLast="0"/>
+    <w:p>
+      <w:bookmarkStart w:id="17" w:name="h.lzghysuls1lu" w:colFirst="0" w:colLast="0"/>
       <w:bookmarkEnd w:id="17"/>
+    </w:p>
+    <w:p>
+      <w:bookmarkStart w:id="18" w:name="h.qkynfdf42ef5" w:colFirst="0" w:colLast="0"/>
+      <w:bookmarkEnd w:id="18"/>
+    </w:p>
+    <w:p>
+      <w:bookmarkStart w:id="19" w:name="h.u29k4e6k032g" w:colFirst="0" w:colLast="0"/>
+      <w:bookmarkEnd w:id="19"/>
+    </w:p>
+    <w:p>
+      <w:bookmarkStart w:id="20" w:name="h.nsx2qjvo7imm" w:colFirst="0" w:colLast="0"/>
+      <w:bookmarkEnd w:id="20"/>
+    </w:p>
+    <w:p>
+      <w:bookmarkStart w:id="21" w:name="h.3bworj8ms7bi" w:colFirst="0" w:colLast="0"/>
+      <w:bookmarkEnd w:id="21"/>
+    </w:p>
+    <w:p>
+      <w:bookmarkStart w:id="22" w:name="h.aqd7orft0ury" w:colFirst="0" w:colLast="0"/>
+      <w:bookmarkEnd w:id="22"/>
+    </w:p>
+    <w:p>
+      <w:bookmarkStart w:id="23" w:name="h.tn9t9rgojl7v" w:colFirst="0" w:colLast="0"/>
+      <w:bookmarkEnd w:id="23"/>
+    </w:p>
+    <w:p>
+      <w:bookmarkStart w:id="24" w:name="h.r61n62l5arj6" w:colFirst="0" w:colLast="0"/>
+      <w:bookmarkEnd w:id="24"/>
+    </w:p>
+    <w:p>
+      <w:bookmarkStart w:id="25" w:name="h.hxpwq41hv8bh" w:colFirst="0" w:colLast="0"/>
+      <w:bookmarkEnd w:id="25"/>
+    </w:p>
+    <w:p>
+      <w:bookmarkStart w:id="26" w:name="h.uc2si0oysym6" w:colFirst="0" w:colLast="0"/>
+      <w:bookmarkEnd w:id="26"/>
+    </w:p>
+    <w:p>
+      <w:bookmarkStart w:id="27" w:name="h.nlx44qflxdpo" w:colFirst="0" w:colLast="0"/>
+      <w:bookmarkEnd w:id="27"/>
+    </w:p>
+    <w:p/>
+    <w:p>
+      <w:bookmarkStart w:id="28" w:name="h.gjdgxs" w:colFirst="0" w:colLast="0"/>
+      <w:bookmarkEnd w:id="28"/>
       <w:r>
         <w:rPr>
           <w:b/>
           <w:u w:val="single"/>
         </w:rPr>
-        <w:lastRenderedPageBreak/>
         <w:t>LOGIT where Treatment is Tariff = B, Stimulus = 1</w:t>
       </w:r>
     </w:p>
@@ -303,7 +391,7 @@
           <w:noProof/>
         </w:rPr>
         <w:drawing>
-          <wp:inline distT="114300" distB="114300" distL="114300" distR="114300">
+          <wp:inline distT="114300" distB="114300" distL="114300" distR="114300" wp14:anchorId="43E28D9F" wp14:editId="655FEB3F">
             <wp:extent cx="6181725" cy="4086225"/>
             <wp:effectExtent l="0" t="0" r="0" b="0"/>
             <wp:docPr id="1" name="image01.png"/>
@@ -375,7 +463,6 @@
           <w:b/>
           <w:u w:val="single"/>
         </w:rPr>
-        <w:lastRenderedPageBreak/>
         <w:t>LOGIT where Treatment is Tariff = B, Stimulus = 3</w:t>
       </w:r>
     </w:p>
@@ -386,7 +473,7 @@
           <w:noProof/>
         </w:rPr>
         <w:drawing>
-          <wp:inline distT="114300" distB="114300" distL="114300" distR="114300">
+          <wp:inline distT="114300" distB="114300" distL="114300" distR="114300" wp14:anchorId="2BD0AB9A" wp14:editId="7F53F301">
             <wp:extent cx="6257925" cy="4086225"/>
             <wp:effectExtent l="0" t="0" r="0" b="0"/>
             <wp:docPr id="3" name="image05.png"/>
@@ -466,15 +553,7 @@
     <w:p/>
     <w:p>
       <w:r>
-        <w:t xml:space="preserve">None of the models have predictor variables that </w:t>
-      </w:r>
-      <w:proofErr w:type="gramStart"/>
-      <w:r>
-        <w:t>are  statistically</w:t>
-      </w:r>
-      <w:proofErr w:type="gramEnd"/>
-      <w:r>
-        <w:t xml:space="preserve"> significant. This implies that there is good balance between the treatment and control groups for all the survey questions that we chose.</w:t>
+        <w:t>None of the models have predictor variables that are  statistically significant. This implies that there is good balance between the treatment and control groups for all the survey questions that we chose.</w:t>
       </w:r>
     </w:p>
     <w:p/>
@@ -516,43 +595,16 @@
         <w:rPr>
           <w:u w:val="single"/>
         </w:rPr>
+        <w:lastRenderedPageBreak/>
         <w:t xml:space="preserve">Problems: </w:t>
       </w:r>
       <w:r>
-        <w:t xml:space="preserve">Too many explanatory variables might lead to model </w:t>
-      </w:r>
-      <w:proofErr w:type="spellStart"/>
-      <w:r>
-        <w:t>overfitting</w:t>
-      </w:r>
-      <w:proofErr w:type="spellEnd"/>
-      <w:r>
-        <w:t xml:space="preserve">, which results in variances of the estimated parameters that are larger than those for simpler models. In addition, a regression model with numerous explanatory variables may be difficult to maintain. If you include too many explanatory </w:t>
-      </w:r>
-      <w:r>
-        <w:lastRenderedPageBreak/>
-        <w:t xml:space="preserve">variables, you are bound to get one that will show an imbalance. The crucial part is determining which explanatory variables are necessary to include to properly test for balance.  </w:t>
-      </w:r>
-    </w:p>
-    <w:p>
-      <w:r>
-        <w:t xml:space="preserve">Finally, the presence of many highly </w:t>
-      </w:r>
-      <w:proofErr w:type="spellStart"/>
-      <w:r>
-        <w:t>intercorrelated</w:t>
-      </w:r>
-      <w:proofErr w:type="spellEnd"/>
-      <w:r>
-        <w:t xml:space="preserve"> explanatory variables may substantially increase the sampling variation of the regression coefficients, detract from the model's descriptive abilities, and increase the problem of </w:t>
-      </w:r>
-      <w:proofErr w:type="spellStart"/>
-      <w:r>
-        <w:t>roundoff</w:t>
-      </w:r>
-      <w:proofErr w:type="spellEnd"/>
-      <w:r>
-        <w:t xml:space="preserve"> errors.</w:t>
+        <w:t xml:space="preserve">Too many explanatory variables might lead to model overfitting, which results in variances of the estimated parameters that are larger than those for simpler models. In addition, a regression model with numerous explanatory variables may be difficult to maintain. If you include too many explanatory variables, you are bound to get one that will show an imbalance. The crucial part is determining which explanatory variables are necessary to include to properly test for balance.  </w:t>
+      </w:r>
+    </w:p>
+    <w:p>
+      <w:r>
+        <w:t>Finally, the presence of many highly intercorrelated explanatory variables may substantially increase the sampling variation of the regression coefficients, detract from the model's descriptive abilities, and increase the problem of roundoff errors.</w:t>
       </w:r>
     </w:p>
     <w:p/>
@@ -1655,7 +1707,7 @@
   <a:extraClrSchemeLst/>
   <a:extLst>
     <a:ext uri="{05A4C25C-085E-4340-85A3-A5531E510DB2}">
-      <thm15:themeFamily xmlns:thm15="http://schemas.microsoft.com/office/thememl/2012/main" xmlns="" name="Office Theme" id="{62F939B6-93AF-4DB8-9C6B-D6C7DFDC589F}" vid="{4A3C46E8-61CC-4603-A589-7422A47A8E4A}"/>
+      <thm15:themeFamily xmlns="" xmlns:thm15="http://schemas.microsoft.com/office/thememl/2012/main" name="Office Theme" id="{62F939B6-93AF-4DB8-9C6B-D6C7DFDC589F}" vid="{4A3C46E8-61CC-4603-A589-7422A47A8E4A}"/>
     </a:ext>
   </a:extLst>
 </a:theme>

</xml_diff>